<commit_message>
Questions for reports has been added and integrated into book. Also pdf-version is now available.
</commit_message>
<xml_diff>
--- a/November/Questions_Grigoriev.docx
+++ b/November/Questions_Grigoriev.docx
@@ -1,10 +1,10 @@
 
 <file path=word/document.xml><?xml version="1.0" encoding="utf-8"?>
-<w:document xmlns:wpc="http://schemas.microsoft.com/office/word/2010/wordprocessingCanvas" xmlns:mc="http://schemas.openxmlformats.org/markup-compatibility/2006" xmlns:o="urn:schemas-microsoft-com:office:office" xmlns:r="http://schemas.openxmlformats.org/officeDocument/2006/relationships" xmlns:m="http://schemas.openxmlformats.org/officeDocument/2006/math" xmlns:v="urn:schemas-microsoft-com:vml" xmlns:wp14="http://schemas.microsoft.com/office/word/2010/wordprocessingDrawing" xmlns:wp="http://schemas.openxmlformats.org/drawingml/2006/wordprocessingDrawing" xmlns:w10="urn:schemas-microsoft-com:office:word" xmlns:w="http://schemas.openxmlformats.org/wordprocessingml/2006/main" xmlns:w14="http://schemas.microsoft.com/office/word/2010/wordml" xmlns:w15="http://schemas.microsoft.com/office/word/2012/wordml" xmlns:wpg="http://schemas.microsoft.com/office/word/2010/wordprocessingGroup" xmlns:wpi="http://schemas.microsoft.com/office/word/2010/wordprocessingInk" xmlns:wne="http://schemas.microsoft.com/office/word/2006/wordml" xmlns:wps="http://schemas.microsoft.com/office/word/2010/wordprocessingShape" mc:Ignorable="w14 w15 wp14">
+<w:document xmlns:wpc="http://schemas.microsoft.com/office/word/2010/wordprocessingCanvas" xmlns:cx="http://schemas.microsoft.com/office/drawing/2014/chartex" xmlns:cx1="http://schemas.microsoft.com/office/drawing/2015/9/8/chartex" xmlns:mc="http://schemas.openxmlformats.org/markup-compatibility/2006" xmlns:o="urn:schemas-microsoft-com:office:office" xmlns:r="http://schemas.openxmlformats.org/officeDocument/2006/relationships" xmlns:m="http://schemas.openxmlformats.org/officeDocument/2006/math" xmlns:v="urn:schemas-microsoft-com:vml" xmlns:wp14="http://schemas.microsoft.com/office/word/2010/wordprocessingDrawing" xmlns:wp="http://schemas.openxmlformats.org/drawingml/2006/wordprocessingDrawing" xmlns:w10="urn:schemas-microsoft-com:office:word" xmlns:w="http://schemas.openxmlformats.org/wordprocessingml/2006/main" xmlns:w14="http://schemas.microsoft.com/office/word/2010/wordml" xmlns:w15="http://schemas.microsoft.com/office/word/2012/wordml" xmlns:w16se="http://schemas.microsoft.com/office/word/2015/wordml/symex" xmlns:wpg="http://schemas.microsoft.com/office/word/2010/wordprocessingGroup" xmlns:wpi="http://schemas.microsoft.com/office/word/2010/wordprocessingInk" xmlns:wne="http://schemas.microsoft.com/office/word/2006/wordml" xmlns:wps="http://schemas.microsoft.com/office/word/2010/wordprocessingShape" mc:Ignorable="w14 w15 w16se wp14">
   <w:body>
     <w:p>
       <w:pPr>
-        <w:pStyle w:val="4"/>
+        <w:pStyle w:val="Heading4"/>
         <w:rPr>
           <w:i w:val="0"/>
           <w:sz w:val="24"/>
@@ -24,7 +24,7 @@
     </w:p>
     <w:p>
       <w:pPr>
-        <w:pStyle w:val="a3"/>
+        <w:pStyle w:val="ListParagraph"/>
         <w:numPr>
           <w:ilvl w:val="0"/>
           <w:numId w:val="3"/>
@@ -46,16 +46,35 @@
           <w:szCs w:val="22"/>
           <w:shd w:val="clear" w:color="auto" w:fill="FFFFFF"/>
         </w:rPr>
-        <w:t>Какой механизм обработки информации? (Белый А</w:t>
-      </w:r>
-      <w:r>
-        <w:rPr>
-          <w:rFonts w:cstheme="minorHAnsi"/>
-          <w:color w:val="000000"/>
-          <w:sz w:val="22"/>
-          <w:szCs w:val="22"/>
-          <w:shd w:val="clear" w:color="auto" w:fill="FFFFFF"/>
-          <w:lang w:val="en-US"/>
+        <w:t>Какой</w:t>
+      </w:r>
+      <w:r>
+        <w:rPr>
+          <w:rFonts w:cstheme="minorHAnsi"/>
+          <w:color w:val="000000"/>
+          <w:sz w:val="22"/>
+          <w:szCs w:val="22"/>
+          <w:shd w:val="clear" w:color="auto" w:fill="FFFFFF"/>
+        </w:rPr>
+        <w:t xml:space="preserve"> существует</w:t>
+      </w:r>
+      <w:r>
+        <w:rPr>
+          <w:rFonts w:cstheme="minorHAnsi"/>
+          <w:color w:val="000000"/>
+          <w:sz w:val="22"/>
+          <w:szCs w:val="22"/>
+          <w:shd w:val="clear" w:color="auto" w:fill="FFFFFF"/>
+        </w:rPr>
+        <w:t xml:space="preserve"> механизм обработки информации? (Белый А</w:t>
+      </w:r>
+      <w:r>
+        <w:rPr>
+          <w:rFonts w:cstheme="minorHAnsi"/>
+          <w:color w:val="000000"/>
+          <w:sz w:val="22"/>
+          <w:szCs w:val="22"/>
+          <w:shd w:val="clear" w:color="auto" w:fill="FFFFFF"/>
         </w:rPr>
         <w:t>.</w:t>
       </w:r>
@@ -82,7 +101,7 @@
     </w:p>
     <w:p>
       <w:pPr>
-        <w:pStyle w:val="a3"/>
+        <w:pStyle w:val="ListParagraph"/>
         <w:numPr>
           <w:ilvl w:val="0"/>
           <w:numId w:val="3"/>
@@ -129,7 +148,7 @@
     </w:p>
     <w:p>
       <w:pPr>
-        <w:pStyle w:val="a3"/>
+        <w:pStyle w:val="ListParagraph"/>
         <w:numPr>
           <w:ilvl w:val="0"/>
           <w:numId w:val="3"/>
@@ -176,7 +195,7 @@
     </w:p>
     <w:p>
       <w:pPr>
-        <w:pStyle w:val="a3"/>
+        <w:pStyle w:val="ListParagraph"/>
         <w:numPr>
           <w:ilvl w:val="0"/>
           <w:numId w:val="3"/>
@@ -223,7 +242,7 @@
     </w:p>
     <w:p>
       <w:pPr>
-        <w:pStyle w:val="a3"/>
+        <w:pStyle w:val="ListParagraph"/>
         <w:numPr>
           <w:ilvl w:val="0"/>
           <w:numId w:val="3"/>
@@ -270,7 +289,7 @@
     </w:p>
     <w:p>
       <w:pPr>
-        <w:pStyle w:val="a3"/>
+        <w:pStyle w:val="ListParagraph"/>
         <w:numPr>
           <w:ilvl w:val="0"/>
           <w:numId w:val="3"/>
@@ -339,7 +358,7 @@
     </w:p>
     <w:p>
       <w:pPr>
-        <w:pStyle w:val="a3"/>
+        <w:pStyle w:val="ListParagraph"/>
         <w:numPr>
           <w:ilvl w:val="0"/>
           <w:numId w:val="3"/>
@@ -361,7 +380,17 @@
           <w:szCs w:val="22"/>
           <w:shd w:val="clear" w:color="auto" w:fill="FFFFFF"/>
         </w:rPr>
-        <w:t>Тобой было сказано в докладе, что вторая их предложенных пороговых функций (1/(1+exp{...})) позволяет "предотвратить переполнение"... поясни пожалуйста, переполнение чего? (</w:t>
+        <w:t>В</w:t>
+      </w:r>
+      <w:r>
+        <w:rPr>
+          <w:rFonts w:cstheme="minorHAnsi"/>
+          <w:color w:val="000000"/>
+          <w:sz w:val="22"/>
+          <w:szCs w:val="22"/>
+          <w:shd w:val="clear" w:color="auto" w:fill="FFFFFF"/>
+        </w:rPr>
+        <w:t>торая их предложенных пороговых функций (1/(1+exp{...})) позволяет "предотвратить переполнение"... поясни пожалуйста, переполнение чего? (</w:t>
       </w:r>
       <w:proofErr w:type="spellStart"/>
       <w:r>
@@ -408,7 +437,7 @@
     </w:p>
     <w:p>
       <w:pPr>
-        <w:pStyle w:val="a3"/>
+        <w:pStyle w:val="ListParagraph"/>
         <w:numPr>
           <w:ilvl w:val="0"/>
           <w:numId w:val="3"/>
@@ -470,7 +499,7 @@
     </w:p>
     <w:p>
       <w:pPr>
-        <w:pStyle w:val="a3"/>
+        <w:pStyle w:val="ListParagraph"/>
         <w:numPr>
           <w:ilvl w:val="0"/>
           <w:numId w:val="3"/>
@@ -532,7 +561,7 @@
     </w:p>
     <w:p>
       <w:pPr>
-        <w:pStyle w:val="a3"/>
+        <w:pStyle w:val="ListParagraph"/>
         <w:numPr>
           <w:ilvl w:val="0"/>
           <w:numId w:val="3"/>
@@ -594,7 +623,7 @@
     </w:p>
     <w:p>
       <w:pPr>
-        <w:pStyle w:val="a3"/>
+        <w:pStyle w:val="ListParagraph"/>
         <w:numPr>
           <w:ilvl w:val="0"/>
           <w:numId w:val="3"/>
@@ -656,7 +685,7 @@
     </w:p>
     <w:p>
       <w:pPr>
-        <w:pStyle w:val="a3"/>
+        <w:pStyle w:val="ListParagraph"/>
         <w:numPr>
           <w:ilvl w:val="0"/>
           <w:numId w:val="3"/>
@@ -718,7 +747,7 @@
     </w:p>
     <w:p>
       <w:pPr>
-        <w:pStyle w:val="a3"/>
+        <w:pStyle w:val="ListParagraph"/>
         <w:numPr>
           <w:ilvl w:val="0"/>
           <w:numId w:val="3"/>
@@ -780,7 +809,7 @@
     </w:p>
     <w:p>
       <w:pPr>
-        <w:pStyle w:val="a3"/>
+        <w:pStyle w:val="ListParagraph"/>
         <w:numPr>
           <w:ilvl w:val="0"/>
           <w:numId w:val="3"/>
@@ -864,7 +893,7 @@
     </w:p>
     <w:p>
       <w:pPr>
-        <w:pStyle w:val="a3"/>
+        <w:pStyle w:val="ListParagraph"/>
         <w:numPr>
           <w:ilvl w:val="0"/>
           <w:numId w:val="3"/>
@@ -926,7 +955,7 @@
     </w:p>
     <w:p>
       <w:pPr>
-        <w:pStyle w:val="a3"/>
+        <w:pStyle w:val="ListParagraph"/>
         <w:numPr>
           <w:ilvl w:val="0"/>
           <w:numId w:val="3"/>
@@ -988,7 +1017,7 @@
     </w:p>
     <w:p>
       <w:pPr>
-        <w:pStyle w:val="a3"/>
+        <w:pStyle w:val="ListParagraph"/>
         <w:numPr>
           <w:ilvl w:val="0"/>
           <w:numId w:val="3"/>
@@ -1035,7 +1064,7 @@
     </w:p>
     <w:p>
       <w:pPr>
-        <w:pStyle w:val="a3"/>
+        <w:pStyle w:val="ListParagraph"/>
         <w:numPr>
           <w:ilvl w:val="0"/>
           <w:numId w:val="3"/>
@@ -1057,17 +1086,7 @@
           <w:szCs w:val="22"/>
           <w:shd w:val="clear" w:color="auto" w:fill="FFFFFF"/>
         </w:rPr>
-        <w:t xml:space="preserve">Есть ли аналоги синапсов для ИНС? Если есть, то какие их функции? </w:t>
-      </w:r>
-      <w:r>
-        <w:rPr>
-          <w:rFonts w:cstheme="minorHAnsi"/>
-          <w:color w:val="000000"/>
-          <w:sz w:val="22"/>
-          <w:szCs w:val="22"/>
-          <w:shd w:val="clear" w:color="auto" w:fill="FFFFFF"/>
-        </w:rPr>
-        <w:t>(Грушевский А</w:t>
+        <w:t>Есть ли аналоги синапсов для ИНС? Если есть, то какие их функции? (Грушевский А</w:t>
       </w:r>
       <w:r>
         <w:rPr>
@@ -1092,7 +1111,7 @@
     </w:p>
     <w:p>
       <w:pPr>
-        <w:pStyle w:val="a3"/>
+        <w:pStyle w:val="ListParagraph"/>
         <w:numPr>
           <w:ilvl w:val="0"/>
           <w:numId w:val="3"/>
@@ -1114,17 +1133,7 @@
           <w:szCs w:val="22"/>
           <w:shd w:val="clear" w:color="auto" w:fill="FFFFFF"/>
         </w:rPr>
-        <w:t xml:space="preserve">Как ИНС может обучаться? </w:t>
-      </w:r>
-      <w:r>
-        <w:rPr>
-          <w:rFonts w:cstheme="minorHAnsi"/>
-          <w:color w:val="000000"/>
-          <w:sz w:val="22"/>
-          <w:szCs w:val="22"/>
-          <w:shd w:val="clear" w:color="auto" w:fill="FFFFFF"/>
-        </w:rPr>
-        <w:t>(Грушевский А</w:t>
+        <w:t>Как ИНС может обучаться? (Грушевский А</w:t>
       </w:r>
       <w:r>
         <w:rPr>
@@ -1149,7 +1158,7 @@
     </w:p>
     <w:p>
       <w:pPr>
-        <w:pStyle w:val="a3"/>
+        <w:pStyle w:val="ListParagraph"/>
         <w:numPr>
           <w:ilvl w:val="0"/>
           <w:numId w:val="3"/>
@@ -1171,17 +1180,17 @@
           <w:szCs w:val="22"/>
           <w:shd w:val="clear" w:color="auto" w:fill="FFFFFF"/>
         </w:rPr>
-        <w:t xml:space="preserve">Как, на твой взгляд, адекватно определить, что ИНС обучилась правильно? </w:t>
-      </w:r>
-      <w:r>
-        <w:rPr>
-          <w:rFonts w:cstheme="minorHAnsi"/>
-          <w:color w:val="000000"/>
-          <w:sz w:val="22"/>
-          <w:szCs w:val="22"/>
-          <w:shd w:val="clear" w:color="auto" w:fill="FFFFFF"/>
-        </w:rPr>
-        <w:t>(Грушевский А</w:t>
+        <w:t xml:space="preserve">Как </w:t>
+      </w:r>
+      <w:r>
+        <w:rPr>
+          <w:rFonts w:cstheme="minorHAnsi"/>
+          <w:color w:val="000000"/>
+          <w:sz w:val="22"/>
+          <w:szCs w:val="22"/>
+          <w:shd w:val="clear" w:color="auto" w:fill="FFFFFF"/>
+        </w:rPr>
+        <w:t>адекватно определить, что ИНС обучилась правильно? (Грушевский А</w:t>
       </w:r>
       <w:r>
         <w:rPr>
@@ -1206,7 +1215,7 @@
     </w:p>
     <w:p>
       <w:pPr>
-        <w:pStyle w:val="a3"/>
+        <w:pStyle w:val="ListParagraph"/>
         <w:numPr>
           <w:ilvl w:val="0"/>
           <w:numId w:val="3"/>
@@ -1253,7 +1262,7 @@
     </w:p>
     <w:p>
       <w:pPr>
-        <w:pStyle w:val="a3"/>
+        <w:pStyle w:val="ListParagraph"/>
         <w:numPr>
           <w:ilvl w:val="0"/>
           <w:numId w:val="3"/>
@@ -1300,7 +1309,7 @@
     </w:p>
     <w:p>
       <w:pPr>
-        <w:pStyle w:val="a3"/>
+        <w:pStyle w:val="ListParagraph"/>
         <w:numPr>
           <w:ilvl w:val="0"/>
           <w:numId w:val="3"/>
@@ -1347,7 +1356,7 @@
     </w:p>
     <w:p>
       <w:pPr>
-        <w:pStyle w:val="a3"/>
+        <w:pStyle w:val="ListParagraph"/>
         <w:numPr>
           <w:ilvl w:val="0"/>
           <w:numId w:val="3"/>
@@ -1394,7 +1403,7 @@
     </w:p>
     <w:p>
       <w:pPr>
-        <w:pStyle w:val="a3"/>
+        <w:pStyle w:val="ListParagraph"/>
         <w:numPr>
           <w:ilvl w:val="0"/>
           <w:numId w:val="3"/>
@@ -1463,7 +1472,7 @@
     </w:p>
     <w:p>
       <w:pPr>
-        <w:pStyle w:val="a3"/>
+        <w:pStyle w:val="ListParagraph"/>
         <w:numPr>
           <w:ilvl w:val="0"/>
           <w:numId w:val="3"/>
@@ -1485,37 +1494,57 @@
           <w:szCs w:val="22"/>
           <w:shd w:val="clear" w:color="auto" w:fill="FFFFFF"/>
         </w:rPr>
-        <w:t>Применение (подробнее)</w:t>
-      </w:r>
-      <w:r>
-        <w:rPr>
-          <w:rFonts w:cstheme="minorHAnsi"/>
-          <w:color w:val="000000"/>
-          <w:sz w:val="22"/>
-          <w:szCs w:val="22"/>
-          <w:shd w:val="clear" w:color="auto" w:fill="FFFFFF"/>
-        </w:rPr>
-        <w:t>.</w:t>
-      </w:r>
-      <w:r>
-        <w:rPr>
-          <w:rFonts w:cstheme="minorHAnsi"/>
-          <w:color w:val="000000"/>
-          <w:sz w:val="22"/>
-          <w:szCs w:val="22"/>
-          <w:shd w:val="clear" w:color="auto" w:fill="FFFFFF"/>
-        </w:rPr>
-        <w:t xml:space="preserve"> </w:t>
-      </w:r>
-      <w:r>
-        <w:rPr>
-          <w:rFonts w:cstheme="minorHAnsi"/>
-          <w:color w:val="000000"/>
-          <w:sz w:val="22"/>
-          <w:szCs w:val="22"/>
-          <w:shd w:val="clear" w:color="auto" w:fill="FFFFFF"/>
-        </w:rPr>
-        <w:t>(</w:t>
+        <w:t>Какое существует п</w:t>
+      </w:r>
+      <w:r>
+        <w:rPr>
+          <w:rFonts w:cstheme="minorHAnsi"/>
+          <w:color w:val="000000"/>
+          <w:sz w:val="22"/>
+          <w:szCs w:val="22"/>
+          <w:shd w:val="clear" w:color="auto" w:fill="FFFFFF"/>
+        </w:rPr>
+        <w:t>рименение</w:t>
+      </w:r>
+      <w:r>
+        <w:rPr>
+          <w:rFonts w:cstheme="minorHAnsi"/>
+          <w:color w:val="000000"/>
+          <w:sz w:val="22"/>
+          <w:szCs w:val="22"/>
+          <w:shd w:val="clear" w:color="auto" w:fill="FFFFFF"/>
+        </w:rPr>
+        <w:t xml:space="preserve"> ИНС</w:t>
+      </w:r>
+      <w:r>
+        <w:rPr>
+          <w:rFonts w:cstheme="minorHAnsi"/>
+          <w:color w:val="000000"/>
+          <w:sz w:val="22"/>
+          <w:szCs w:val="22"/>
+          <w:shd w:val="clear" w:color="auto" w:fill="FFFFFF"/>
+        </w:rPr>
+        <w:t xml:space="preserve"> (подробнее)</w:t>
+      </w:r>
+      <w:r>
+        <w:rPr>
+          <w:rFonts w:cstheme="minorHAnsi"/>
+          <w:color w:val="000000"/>
+          <w:sz w:val="22"/>
+          <w:szCs w:val="22"/>
+          <w:shd w:val="clear" w:color="auto" w:fill="FFFFFF"/>
+        </w:rPr>
+        <w:t>?</w:t>
+      </w:r>
+      <w:r>
+        <w:rPr>
+          <w:rFonts w:cstheme="minorHAnsi"/>
+          <w:color w:val="000000"/>
+          <w:sz w:val="22"/>
+          <w:szCs w:val="22"/>
+          <w:shd w:val="clear" w:color="auto" w:fill="FFFFFF"/>
+        </w:rPr>
+        <w:t xml:space="preserve"> (</w:t>
       </w:r>
       <w:proofErr w:type="spellStart"/>
       <w:r>
@@ -1562,7 +1591,7 @@
     </w:p>
     <w:p>
       <w:pPr>
-        <w:pStyle w:val="a3"/>
+        <w:pStyle w:val="ListParagraph"/>
         <w:numPr>
           <w:ilvl w:val="0"/>
           <w:numId w:val="3"/>
@@ -1584,17 +1613,7 @@
           <w:szCs w:val="22"/>
           <w:shd w:val="clear" w:color="auto" w:fill="FFFFFF"/>
         </w:rPr>
-        <w:t xml:space="preserve">В чем заключается программное воплощение математической модели? </w:t>
-      </w:r>
-      <w:r>
-        <w:rPr>
-          <w:rFonts w:cstheme="minorHAnsi"/>
-          <w:color w:val="000000"/>
-          <w:sz w:val="22"/>
-          <w:szCs w:val="22"/>
-          <w:shd w:val="clear" w:color="auto" w:fill="FFFFFF"/>
-        </w:rPr>
-        <w:t>(</w:t>
+        <w:t>В чем заключается программное воплощение математической модели? (</w:t>
       </w:r>
       <w:proofErr w:type="spellStart"/>
       <w:r>
@@ -1641,7 +1660,7 @@
     </w:p>
     <w:p>
       <w:pPr>
-        <w:pStyle w:val="a3"/>
+        <w:pStyle w:val="ListParagraph"/>
         <w:numPr>
           <w:ilvl w:val="0"/>
           <w:numId w:val="3"/>
@@ -1663,17 +1682,7 @@
           <w:szCs w:val="22"/>
           <w:shd w:val="clear" w:color="auto" w:fill="FFFFFF"/>
         </w:rPr>
-        <w:t xml:space="preserve">Как нейронные сети используются в робототехнике? </w:t>
-      </w:r>
-      <w:r>
-        <w:rPr>
-          <w:rFonts w:cstheme="minorHAnsi"/>
-          <w:color w:val="000000"/>
-          <w:sz w:val="22"/>
-          <w:szCs w:val="22"/>
-          <w:shd w:val="clear" w:color="auto" w:fill="FFFFFF"/>
-        </w:rPr>
-        <w:t>(</w:t>
+        <w:t>Как нейронные сети используются в робототехнике? (</w:t>
       </w:r>
       <w:proofErr w:type="spellStart"/>
       <w:r>
@@ -1720,7 +1729,7 @@
     </w:p>
     <w:p>
       <w:pPr>
-        <w:pStyle w:val="a3"/>
+        <w:pStyle w:val="ListParagraph"/>
         <w:numPr>
           <w:ilvl w:val="0"/>
           <w:numId w:val="3"/>
@@ -1743,7 +1752,17 @@
           <w:shd w:val="clear" w:color="auto" w:fill="FFFFFF"/>
         </w:rPr>
         <w:lastRenderedPageBreak/>
-        <w:t>Сможет ли когда-нибудь, на ваш взгляд, искусственная нейронная сеть сравняться с биологической? (</w:t>
+        <w:t>Сможет ли когда-нибудь</w:t>
+      </w:r>
+      <w:r>
+        <w:rPr>
+          <w:rFonts w:cstheme="minorHAnsi"/>
+          <w:color w:val="000000"/>
+          <w:sz w:val="22"/>
+          <w:szCs w:val="22"/>
+          <w:shd w:val="clear" w:color="auto" w:fill="FFFFFF"/>
+        </w:rPr>
+        <w:t xml:space="preserve"> искусственная нейронная сеть сравняться с биологической? (</w:t>
       </w:r>
       <w:proofErr w:type="spellStart"/>
       <w:r>
@@ -1790,7 +1809,7 @@
     </w:p>
     <w:p>
       <w:pPr>
-        <w:pStyle w:val="a3"/>
+        <w:pStyle w:val="ListParagraph"/>
         <w:numPr>
           <w:ilvl w:val="0"/>
           <w:numId w:val="3"/>
@@ -1812,17 +1831,7 @@
           <w:szCs w:val="22"/>
           <w:shd w:val="clear" w:color="auto" w:fill="FFFFFF"/>
         </w:rPr>
-        <w:t xml:space="preserve">Процесс обучения нейронной сети ограничен только временем и памятью? Или есть еще что-то? </w:t>
-      </w:r>
-      <w:r>
-        <w:rPr>
-          <w:rFonts w:cstheme="minorHAnsi"/>
-          <w:color w:val="000000"/>
-          <w:sz w:val="22"/>
-          <w:szCs w:val="22"/>
-          <w:shd w:val="clear" w:color="auto" w:fill="FFFFFF"/>
-        </w:rPr>
-        <w:t>(</w:t>
+        <w:t>Процесс обучения нейронной сети ограничен только временем и памятью? Или есть еще что-то? (</w:t>
       </w:r>
       <w:proofErr w:type="spellStart"/>
       <w:r>
@@ -1869,7 +1878,7 @@
     </w:p>
     <w:p>
       <w:pPr>
-        <w:pStyle w:val="a3"/>
+        <w:pStyle w:val="ListParagraph"/>
         <w:numPr>
           <w:ilvl w:val="0"/>
           <w:numId w:val="3"/>
@@ -1935,17 +1944,7 @@
           <w:szCs w:val="22"/>
           <w:shd w:val="clear" w:color="auto" w:fill="FFFFFF"/>
         </w:rPr>
-        <w:t xml:space="preserve"> нейронную сеть? </w:t>
-      </w:r>
-      <w:r>
-        <w:rPr>
-          <w:rFonts w:cstheme="minorHAnsi"/>
-          <w:color w:val="000000"/>
-          <w:sz w:val="22"/>
-          <w:szCs w:val="22"/>
-          <w:shd w:val="clear" w:color="auto" w:fill="FFFFFF"/>
-        </w:rPr>
-        <w:t>(</w:t>
+        <w:t xml:space="preserve"> нейронную сеть? (</w:t>
       </w:r>
       <w:proofErr w:type="spellStart"/>
       <w:r>
@@ -1992,7 +1991,7 @@
     </w:p>
     <w:p>
       <w:pPr>
-        <w:pStyle w:val="a3"/>
+        <w:pStyle w:val="ListParagraph"/>
         <w:numPr>
           <w:ilvl w:val="0"/>
           <w:numId w:val="3"/>
@@ -2014,20 +2013,28 @@
           <w:szCs w:val="22"/>
           <w:shd w:val="clear" w:color="auto" w:fill="FFFFFF"/>
         </w:rPr>
-        <w:t xml:space="preserve">Расскажи про </w:t>
-      </w:r>
-      <w:proofErr w:type="spellStart"/>
-      <w:r>
-        <w:rPr>
-          <w:rFonts w:cstheme="minorHAnsi"/>
-          <w:color w:val="000000"/>
-          <w:sz w:val="22"/>
-          <w:szCs w:val="22"/>
-          <w:shd w:val="clear" w:color="auto" w:fill="FFFFFF"/>
-        </w:rPr>
-        <w:t>нс</w:t>
-      </w:r>
-      <w:proofErr w:type="spellEnd"/>
+        <w:t>Как используются</w:t>
+      </w:r>
+      <w:r>
+        <w:rPr>
+          <w:rFonts w:cstheme="minorHAnsi"/>
+          <w:color w:val="000000"/>
+          <w:sz w:val="22"/>
+          <w:szCs w:val="22"/>
+          <w:shd w:val="clear" w:color="auto" w:fill="FFFFFF"/>
+        </w:rPr>
+        <w:t xml:space="preserve"> </w:t>
+      </w:r>
+      <w:r>
+        <w:rPr>
+          <w:rFonts w:cstheme="minorHAnsi"/>
+          <w:color w:val="000000"/>
+          <w:sz w:val="22"/>
+          <w:szCs w:val="22"/>
+          <w:shd w:val="clear" w:color="auto" w:fill="FFFFFF"/>
+        </w:rPr>
+        <w:t>НС</w:t>
+      </w:r>
       <w:r>
         <w:rPr>
           <w:rFonts w:cstheme="minorHAnsi"/>
@@ -2046,12 +2053,22 @@
           <w:szCs w:val="22"/>
           <w:shd w:val="clear" w:color="auto" w:fill="FFFFFF"/>
         </w:rPr>
-        <w:t>овых системах. (Трубач Г.Г.)</w:t>
+        <w:t xml:space="preserve">овых системах? </w:t>
+      </w:r>
+      <w:r>
+        <w:rPr>
+          <w:rFonts w:cstheme="minorHAnsi"/>
+          <w:color w:val="000000"/>
+          <w:sz w:val="22"/>
+          <w:szCs w:val="22"/>
+          <w:shd w:val="clear" w:color="auto" w:fill="FFFFFF"/>
+        </w:rPr>
+        <w:t>(Трубач Г.Г.)</w:t>
       </w:r>
     </w:p>
     <w:p>
       <w:pPr>
-        <w:pStyle w:val="a3"/>
+        <w:pStyle w:val="ListParagraph"/>
         <w:numPr>
           <w:ilvl w:val="0"/>
           <w:numId w:val="3"/>
@@ -2088,7 +2105,7 @@
     </w:p>
     <w:p>
       <w:pPr>
-        <w:pStyle w:val="a3"/>
+        <w:pStyle w:val="ListParagraph"/>
         <w:numPr>
           <w:ilvl w:val="0"/>
           <w:numId w:val="3"/>
@@ -2110,7 +2127,17 @@
           <w:szCs w:val="22"/>
           <w:shd w:val="clear" w:color="auto" w:fill="FFFFFF"/>
         </w:rPr>
-        <w:t xml:space="preserve">На каком ЯП в основном разрабатываются НС? </w:t>
+        <w:t>На каком языке программирования</w:t>
+      </w:r>
+      <w:r>
+        <w:rPr>
+          <w:rFonts w:cstheme="minorHAnsi"/>
+          <w:color w:val="000000"/>
+          <w:sz w:val="22"/>
+          <w:szCs w:val="22"/>
+          <w:shd w:val="clear" w:color="auto" w:fill="FFFFFF"/>
+        </w:rPr>
+        <w:t xml:space="preserve"> в основном разрабатываются НС? </w:t>
       </w:r>
       <w:r>
         <w:rPr>
@@ -2125,7 +2152,7 @@
     </w:p>
     <w:p>
       <w:pPr>
-        <w:pStyle w:val="a3"/>
+        <w:pStyle w:val="ListParagraph"/>
         <w:numPr>
           <w:ilvl w:val="0"/>
           <w:numId w:val="3"/>
@@ -2149,18 +2176,16 @@
         </w:rPr>
         <w:t xml:space="preserve">Каковы перспективы развития </w:t>
       </w:r>
-      <w:proofErr w:type="spellStart"/>
-      <w:r>
-        <w:rPr>
-          <w:rFonts w:cstheme="minorHAnsi"/>
-          <w:color w:val="000000"/>
-          <w:sz w:val="22"/>
-          <w:szCs w:val="22"/>
-          <w:shd w:val="clear" w:color="auto" w:fill="FFFFFF"/>
-        </w:rPr>
-        <w:t>нс</w:t>
-      </w:r>
-      <w:proofErr w:type="spellEnd"/>
+      <w:r>
+        <w:rPr>
+          <w:rFonts w:cstheme="minorHAnsi"/>
+          <w:color w:val="000000"/>
+          <w:sz w:val="22"/>
+          <w:szCs w:val="22"/>
+          <w:shd w:val="clear" w:color="auto" w:fill="FFFFFF"/>
+        </w:rPr>
+        <w:t>НС</w:t>
+      </w:r>
       <w:r>
         <w:rPr>
           <w:rFonts w:cstheme="minorHAnsi"/>
@@ -2184,7 +2209,7 @@
     </w:p>
     <w:p>
       <w:pPr>
-        <w:pStyle w:val="a3"/>
+        <w:pStyle w:val="ListParagraph"/>
         <w:numPr>
           <w:ilvl w:val="0"/>
           <w:numId w:val="3"/>
@@ -2206,7 +2231,27 @@
           <w:szCs w:val="22"/>
           <w:shd w:val="clear" w:color="auto" w:fill="FFFFFF"/>
         </w:rPr>
-        <w:t xml:space="preserve">Какая наиболее используемая технология (ЯП, например, или может какой-нибудь </w:t>
+        <w:t>Какая наиб</w:t>
+      </w:r>
+      <w:r>
+        <w:rPr>
+          <w:rFonts w:cstheme="minorHAnsi"/>
+          <w:color w:val="000000"/>
+          <w:sz w:val="22"/>
+          <w:szCs w:val="22"/>
+          <w:shd w:val="clear" w:color="auto" w:fill="FFFFFF"/>
+        </w:rPr>
+        <w:t>олее используемая технология (зык программирования</w:t>
+      </w:r>
+      <w:r>
+        <w:rPr>
+          <w:rFonts w:cstheme="minorHAnsi"/>
+          <w:color w:val="000000"/>
+          <w:sz w:val="22"/>
+          <w:szCs w:val="22"/>
+          <w:shd w:val="clear" w:color="auto" w:fill="FFFFFF"/>
+        </w:rPr>
+        <w:t xml:space="preserve">, например, или может какой-нибудь </w:t>
       </w:r>
       <w:proofErr w:type="spellStart"/>
       <w:r>
@@ -2275,7 +2320,7 @@
     </w:p>
     <w:p>
       <w:pPr>
-        <w:pStyle w:val="a3"/>
+        <w:pStyle w:val="ListParagraph"/>
         <w:numPr>
           <w:ilvl w:val="0"/>
           <w:numId w:val="3"/>
@@ -2297,7 +2342,17 @@
           <w:szCs w:val="22"/>
           <w:shd w:val="clear" w:color="auto" w:fill="FFFFFF"/>
         </w:rPr>
-        <w:t>Приведите пример компаний (команд) занимающихся нейронными сетями. Какие известные продукты есть у этих компаний (команд)? (</w:t>
+        <w:t>П</w:t>
+      </w:r>
+      <w:r>
+        <w:rPr>
+          <w:rFonts w:cstheme="minorHAnsi"/>
+          <w:color w:val="000000"/>
+          <w:sz w:val="22"/>
+          <w:szCs w:val="22"/>
+          <w:shd w:val="clear" w:color="auto" w:fill="FFFFFF"/>
+        </w:rPr>
+        <w:t>ример компаний (команд) занимающихся нейронными сетями. Какие известные продукты есть у этих компаний (команд)? (</w:t>
       </w:r>
       <w:proofErr w:type="spellStart"/>
       <w:r>
@@ -2344,7 +2399,7 @@
     </w:p>
     <w:p>
       <w:pPr>
-        <w:pStyle w:val="a3"/>
+        <w:pStyle w:val="ListParagraph"/>
         <w:numPr>
           <w:ilvl w:val="0"/>
           <w:numId w:val="3"/>
@@ -2366,7 +2421,17 @@
           <w:szCs w:val="22"/>
           <w:shd w:val="clear" w:color="auto" w:fill="FFFFFF"/>
         </w:rPr>
-        <w:t>Расскажите про рисование картин н</w:t>
+        <w:t>Как происходит</w:t>
+      </w:r>
+      <w:r>
+        <w:rPr>
+          <w:rFonts w:cstheme="minorHAnsi"/>
+          <w:color w:val="000000"/>
+          <w:sz w:val="22"/>
+          <w:szCs w:val="22"/>
+          <w:shd w:val="clear" w:color="auto" w:fill="FFFFFF"/>
+        </w:rPr>
+        <w:t xml:space="preserve"> рисование картин н</w:t>
       </w:r>
       <w:r>
         <w:rPr>
@@ -2381,7 +2446,7 @@
     </w:p>
     <w:p>
       <w:pPr>
-        <w:pStyle w:val="a3"/>
+        <w:pStyle w:val="ListParagraph"/>
         <w:numPr>
           <w:ilvl w:val="0"/>
           <w:numId w:val="3"/>
@@ -2403,17 +2468,27 @@
           <w:szCs w:val="22"/>
           <w:shd w:val="clear" w:color="auto" w:fill="FFFFFF"/>
         </w:rPr>
-        <w:t>Какие есть известные типы сетей? Расскажите подробнее п</w:t>
-      </w:r>
-      <w:r>
-        <w:rPr>
-          <w:rFonts w:cstheme="minorHAnsi"/>
-          <w:color w:val="000000"/>
-          <w:sz w:val="22"/>
-          <w:szCs w:val="22"/>
-          <w:shd w:val="clear" w:color="auto" w:fill="FFFFFF"/>
-        </w:rPr>
-        <w:t xml:space="preserve">ро сеть </w:t>
+        <w:t xml:space="preserve">Какие есть известные типы сетей? </w:t>
+      </w:r>
+      <w:r>
+        <w:rPr>
+          <w:rFonts w:cstheme="minorHAnsi"/>
+          <w:color w:val="000000"/>
+          <w:sz w:val="22"/>
+          <w:szCs w:val="22"/>
+          <w:shd w:val="clear" w:color="auto" w:fill="FFFFFF"/>
+        </w:rPr>
+        <w:t>Особенности сети</w:t>
+      </w:r>
+      <w:r>
+        <w:rPr>
+          <w:rFonts w:cstheme="minorHAnsi"/>
+          <w:color w:val="000000"/>
+          <w:sz w:val="22"/>
+          <w:szCs w:val="22"/>
+          <w:shd w:val="clear" w:color="auto" w:fill="FFFFFF"/>
+        </w:rPr>
+        <w:t xml:space="preserve"> </w:t>
       </w:r>
       <w:proofErr w:type="spellStart"/>
       <w:r>
@@ -2435,22 +2510,12 @@
           <w:szCs w:val="22"/>
           <w:shd w:val="clear" w:color="auto" w:fill="FFFFFF"/>
         </w:rPr>
-        <w:t xml:space="preserve">. </w:t>
-      </w:r>
-      <w:r>
-        <w:rPr>
-          <w:rFonts w:cstheme="minorHAnsi"/>
-          <w:color w:val="000000"/>
-          <w:sz w:val="22"/>
-          <w:szCs w:val="22"/>
-          <w:shd w:val="clear" w:color="auto" w:fill="FFFFFF"/>
-        </w:rPr>
-        <w:t>(Ярошевич Я.О.)</w:t>
+        <w:t>. (Ярошевич Я.О.)</w:t>
       </w:r>
     </w:p>
     <w:p>
       <w:pPr>
-        <w:pStyle w:val="a3"/>
+        <w:pStyle w:val="ListParagraph"/>
         <w:numPr>
           <w:ilvl w:val="0"/>
           <w:numId w:val="3"/>
@@ -2487,7 +2552,7 @@
     </w:p>
     <w:p>
       <w:pPr>
-        <w:pStyle w:val="a3"/>
+        <w:pStyle w:val="ListParagraph"/>
         <w:numPr>
           <w:ilvl w:val="0"/>
           <w:numId w:val="3"/>
@@ -2509,42 +2574,52 @@
           <w:szCs w:val="22"/>
           <w:shd w:val="clear" w:color="auto" w:fill="FFFFFF"/>
         </w:rPr>
-        <w:t xml:space="preserve">Какие есть продвижения в исследовании вопроса о возможности развития психологической интуиции у </w:t>
-      </w:r>
-      <w:proofErr w:type="spellStart"/>
-      <w:r>
-        <w:rPr>
-          <w:rFonts w:cstheme="minorHAnsi"/>
-          <w:color w:val="000000"/>
-          <w:sz w:val="22"/>
-          <w:szCs w:val="22"/>
-          <w:shd w:val="clear" w:color="auto" w:fill="FFFFFF"/>
-        </w:rPr>
-        <w:t>нейросетевых</w:t>
-      </w:r>
-      <w:proofErr w:type="spellEnd"/>
-      <w:r>
-        <w:rPr>
-          <w:rFonts w:cstheme="minorHAnsi"/>
-          <w:color w:val="000000"/>
-          <w:sz w:val="22"/>
-          <w:szCs w:val="22"/>
-          <w:shd w:val="clear" w:color="auto" w:fill="FFFFFF"/>
-        </w:rPr>
-        <w:t xml:space="preserve"> экспертных сетей? </w:t>
-      </w:r>
-      <w:r>
-        <w:rPr>
-          <w:rFonts w:cstheme="minorHAnsi"/>
-          <w:color w:val="000000"/>
-          <w:sz w:val="22"/>
-          <w:szCs w:val="22"/>
-          <w:shd w:val="clear" w:color="auto" w:fill="FFFFFF"/>
-        </w:rPr>
-        <w:t>(Ярошевич Я.О.)</w:t>
+        <w:t xml:space="preserve">Какие есть продвижения в исследовании вопроса о </w:t>
       </w:r>
       <w:bookmarkStart w:id="0" w:name="_GoBack"/>
       <w:bookmarkEnd w:id="0"/>
+      <w:r>
+        <w:rPr>
+          <w:rFonts w:cstheme="minorHAnsi"/>
+          <w:color w:val="000000"/>
+          <w:sz w:val="22"/>
+          <w:szCs w:val="22"/>
+          <w:shd w:val="clear" w:color="auto" w:fill="FFFFFF"/>
+        </w:rPr>
+        <w:t xml:space="preserve">возможности развития психологической интуиции у </w:t>
+      </w:r>
+      <w:proofErr w:type="spellStart"/>
+      <w:r>
+        <w:rPr>
+          <w:rFonts w:cstheme="minorHAnsi"/>
+          <w:color w:val="000000"/>
+          <w:sz w:val="22"/>
+          <w:szCs w:val="22"/>
+          <w:shd w:val="clear" w:color="auto" w:fill="FFFFFF"/>
+        </w:rPr>
+        <w:t>нейросетевых</w:t>
+      </w:r>
+      <w:proofErr w:type="spellEnd"/>
+      <w:r>
+        <w:rPr>
+          <w:rFonts w:cstheme="minorHAnsi"/>
+          <w:color w:val="000000"/>
+          <w:sz w:val="22"/>
+          <w:szCs w:val="22"/>
+          <w:shd w:val="clear" w:color="auto" w:fill="FFFFFF"/>
+        </w:rPr>
+        <w:t xml:space="preserve"> экспертных сетей? </w:t>
+      </w:r>
+      <w:r>
+        <w:rPr>
+          <w:rFonts w:cstheme="minorHAnsi"/>
+          <w:color w:val="000000"/>
+          <w:sz w:val="22"/>
+          <w:szCs w:val="22"/>
+          <w:shd w:val="clear" w:color="auto" w:fill="FFFFFF"/>
+        </w:rPr>
+        <w:t>(Ярошевич Я.О.)</w:t>
+      </w:r>
     </w:p>
     <w:sectPr>
       <w:pgSz w:w="12240" w:h="15840"/>
@@ -2557,8 +2632,8 @@
 </file>
 
 <file path=word/numbering.xml><?xml version="1.0" encoding="utf-8"?>
-<w:numbering xmlns:wpc="http://schemas.microsoft.com/office/word/2010/wordprocessingCanvas" xmlns:mc="http://schemas.openxmlformats.org/markup-compatibility/2006" xmlns:o="urn:schemas-microsoft-com:office:office" xmlns:r="http://schemas.openxmlformats.org/officeDocument/2006/relationships" xmlns:m="http://schemas.openxmlformats.org/officeDocument/2006/math" xmlns:v="urn:schemas-microsoft-com:vml" xmlns:wp14="http://schemas.microsoft.com/office/word/2010/wordprocessingDrawing" xmlns:wp="http://schemas.openxmlformats.org/drawingml/2006/wordprocessingDrawing" xmlns:w10="urn:schemas-microsoft-com:office:word" xmlns:w="http://schemas.openxmlformats.org/wordprocessingml/2006/main" xmlns:w14="http://schemas.microsoft.com/office/word/2010/wordml" xmlns:w15="http://schemas.microsoft.com/office/word/2012/wordml" xmlns:wpg="http://schemas.microsoft.com/office/word/2010/wordprocessingGroup" xmlns:wpi="http://schemas.microsoft.com/office/word/2010/wordprocessingInk" xmlns:wne="http://schemas.microsoft.com/office/word/2006/wordml" xmlns:wps="http://schemas.microsoft.com/office/word/2010/wordprocessingShape" mc:Ignorable="w14 w15 wp14">
-  <w:abstractNum w:abstractNumId="0">
+<w:numbering xmlns:wpc="http://schemas.microsoft.com/office/word/2010/wordprocessingCanvas" xmlns:cx="http://schemas.microsoft.com/office/drawing/2014/chartex" xmlns:cx1="http://schemas.microsoft.com/office/drawing/2015/9/8/chartex" xmlns:mc="http://schemas.openxmlformats.org/markup-compatibility/2006" xmlns:o="urn:schemas-microsoft-com:office:office" xmlns:r="http://schemas.openxmlformats.org/officeDocument/2006/relationships" xmlns:m="http://schemas.openxmlformats.org/officeDocument/2006/math" xmlns:v="urn:schemas-microsoft-com:vml" xmlns:wp14="http://schemas.microsoft.com/office/word/2010/wordprocessingDrawing" xmlns:wp="http://schemas.openxmlformats.org/drawingml/2006/wordprocessingDrawing" xmlns:w10="urn:schemas-microsoft-com:office:word" xmlns:w="http://schemas.openxmlformats.org/wordprocessingml/2006/main" xmlns:w14="http://schemas.microsoft.com/office/word/2010/wordml" xmlns:w15="http://schemas.microsoft.com/office/word/2012/wordml" xmlns:w16se="http://schemas.microsoft.com/office/word/2015/wordml/symex" xmlns:wpg="http://schemas.microsoft.com/office/word/2010/wordprocessingGroup" xmlns:wpi="http://schemas.microsoft.com/office/word/2010/wordprocessingInk" xmlns:wne="http://schemas.microsoft.com/office/word/2006/wordml" xmlns:wps="http://schemas.microsoft.com/office/word/2010/wordprocessingShape" mc:Ignorable="w14 w15 w16se wp14">
+  <w:abstractNum w:abstractNumId="0" w15:restartNumberingAfterBreak="0">
     <w:nsid w:val="17292346"/>
     <w:multiLevelType w:val="multilevel"/>
     <w:tmpl w:val="E062B47C"/>
@@ -2888,7 +2963,7 @@
       </w:rPr>
     </w:lvl>
   </w:abstractNum>
-  <w:abstractNum w:abstractNumId="1">
+  <w:abstractNum w:abstractNumId="1" w15:restartNumberingAfterBreak="0">
     <w:nsid w:val="22AB3DFA"/>
     <w:multiLevelType w:val="hybridMultilevel"/>
     <w:tmpl w:val="D2BC214C"/>
@@ -3001,7 +3076,7 @@
       </w:rPr>
     </w:lvl>
   </w:abstractNum>
-  <w:abstractNum w:abstractNumId="2">
+  <w:abstractNum w:abstractNumId="2" w15:restartNumberingAfterBreak="0">
     <w:nsid w:val="23511BA8"/>
     <w:multiLevelType w:val="hybridMultilevel"/>
     <w:tmpl w:val="7FECE858"/>
@@ -3087,7 +3162,7 @@
       </w:pPr>
     </w:lvl>
   </w:abstractNum>
-  <w:abstractNum w:abstractNumId="3">
+  <w:abstractNum w:abstractNumId="3" w15:restartNumberingAfterBreak="0">
     <w:nsid w:val="2FA46684"/>
     <w:multiLevelType w:val="hybridMultilevel"/>
     <w:tmpl w:val="32FC6ACA"/>
@@ -3200,7 +3275,7 @@
       </w:rPr>
     </w:lvl>
   </w:abstractNum>
-  <w:abstractNum w:abstractNumId="4">
+  <w:abstractNum w:abstractNumId="4" w15:restartNumberingAfterBreak="0">
     <w:nsid w:val="509C41F4"/>
     <w:multiLevelType w:val="hybridMultilevel"/>
     <w:tmpl w:val="D87454FC"/>
@@ -3313,7 +3388,7 @@
       </w:rPr>
     </w:lvl>
   </w:abstractNum>
-  <w:abstractNum w:abstractNumId="5">
+  <w:abstractNum w:abstractNumId="5" w15:restartNumberingAfterBreak="0">
     <w:nsid w:val="54BA2EF5"/>
     <w:multiLevelType w:val="hybridMultilevel"/>
     <w:tmpl w:val="41B06EFE"/>
@@ -3505,7 +3580,7 @@
 </file>
 
 <file path=word/styles.xml><?xml version="1.0" encoding="utf-8"?>
-<w:styles xmlns:mc="http://schemas.openxmlformats.org/markup-compatibility/2006" xmlns:r="http://schemas.openxmlformats.org/officeDocument/2006/relationships" xmlns:w="http://schemas.openxmlformats.org/wordprocessingml/2006/main" xmlns:w14="http://schemas.microsoft.com/office/word/2010/wordml" xmlns:w15="http://schemas.microsoft.com/office/word/2012/wordml" mc:Ignorable="w14 w15">
+<w:styles xmlns:mc="http://schemas.openxmlformats.org/markup-compatibility/2006" xmlns:r="http://schemas.openxmlformats.org/officeDocument/2006/relationships" xmlns:w="http://schemas.openxmlformats.org/wordprocessingml/2006/main" xmlns:w14="http://schemas.microsoft.com/office/word/2010/wordml" xmlns:w15="http://schemas.microsoft.com/office/word/2012/wordml" xmlns:w16se="http://schemas.microsoft.com/office/word/2015/wordml/symex" mc:Ignorable="w14 w15 w16se">
   <w:docDefaults>
     <w:rPrDefault>
       <w:rPr>
@@ -3894,15 +3969,15 @@
     <w:lsdException w:name="List Table 6 Colorful Accent 6" w:uiPriority="51"/>
     <w:lsdException w:name="List Table 7 Colorful Accent 6" w:uiPriority="52"/>
   </w:latentStyles>
-  <w:style w:type="paragraph" w:default="1" w:styleId="a">
+  <w:style w:type="paragraph" w:default="1" w:styleId="Normal">
     <w:name w:val="Normal"/>
     <w:qFormat/>
   </w:style>
-  <w:style w:type="paragraph" w:styleId="4">
+  <w:style w:type="paragraph" w:styleId="Heading4">
     <w:name w:val="heading 4"/>
-    <w:basedOn w:val="a"/>
-    <w:next w:val="a"/>
-    <w:link w:val="40"/>
+    <w:basedOn w:val="Normal"/>
+    <w:next w:val="Normal"/>
+    <w:link w:val="Heading4Char"/>
     <w:uiPriority w:val="9"/>
     <w:unhideWhenUsed/>
     <w:qFormat/>
@@ -3920,13 +3995,13 @@
       <w:color w:val="2E74B5" w:themeColor="accent1" w:themeShade="BF"/>
     </w:rPr>
   </w:style>
-  <w:style w:type="character" w:default="1" w:styleId="a0">
+  <w:style w:type="character" w:default="1" w:styleId="DefaultParagraphFont">
     <w:name w:val="Default Paragraph Font"/>
     <w:uiPriority w:val="1"/>
     <w:semiHidden/>
     <w:unhideWhenUsed/>
   </w:style>
-  <w:style w:type="table" w:default="1" w:styleId="a1">
+  <w:style w:type="table" w:default="1" w:styleId="TableNormal">
     <w:name w:val="Normal Table"/>
     <w:uiPriority w:val="99"/>
     <w:semiHidden/>
@@ -3941,16 +4016,16 @@
       </w:tblCellMar>
     </w:tblPr>
   </w:style>
-  <w:style w:type="numbering" w:default="1" w:styleId="a2">
+  <w:style w:type="numbering" w:default="1" w:styleId="NoList">
     <w:name w:val="No List"/>
     <w:uiPriority w:val="99"/>
     <w:semiHidden/>
     <w:unhideWhenUsed/>
   </w:style>
-  <w:style w:type="character" w:customStyle="1" w:styleId="40">
-    <w:name w:val="Заголовок 4 Знак"/>
-    <w:basedOn w:val="a0"/>
-    <w:link w:val="4"/>
+  <w:style w:type="character" w:customStyle="1" w:styleId="Heading4Char">
+    <w:name w:val="Heading 4 Char"/>
+    <w:basedOn w:val="DefaultParagraphFont"/>
+    <w:link w:val="Heading4"/>
     <w:uiPriority w:val="9"/>
     <w:rsid w:val="00B3449E"/>
     <w:rPr>
@@ -3960,10 +4035,10 @@
       <w:color w:val="2E74B5" w:themeColor="accent1" w:themeShade="BF"/>
     </w:rPr>
   </w:style>
-  <w:style w:type="paragraph" w:styleId="a3">
+  <w:style w:type="paragraph" w:styleId="ListParagraph">
     <w:name w:val="List Paragraph"/>
-    <w:basedOn w:val="a"/>
-    <w:link w:val="a4"/>
+    <w:basedOn w:val="Normal"/>
+    <w:link w:val="ListParagraphChar"/>
     <w:uiPriority w:val="34"/>
     <w:qFormat/>
     <w:rsid w:val="00B3449E"/>
@@ -3979,9 +4054,9 @@
       <w:lang w:val="ru-RU"/>
     </w:rPr>
   </w:style>
-  <w:style w:type="character" w:customStyle="1" w:styleId="a4">
-    <w:name w:val="Абзац списка Знак"/>
-    <w:link w:val="a3"/>
+  <w:style w:type="character" w:customStyle="1" w:styleId="ListParagraphChar">
+    <w:name w:val="List Paragraph Char"/>
+    <w:link w:val="ListParagraph"/>
     <w:uiPriority w:val="34"/>
     <w:rsid w:val="00B3449E"/>
     <w:rPr>
@@ -3991,7 +4066,7 @@
       <w:lang w:val="ru-RU"/>
     </w:rPr>
   </w:style>
-  <w:style w:type="paragraph" w:customStyle="1" w:styleId="a5">
+  <w:style w:type="paragraph" w:customStyle="1" w:styleId="a">
     <w:name w:val="Текстовый блок"/>
     <w:rsid w:val="00D72171"/>
     <w:pPr>
@@ -4014,13 +4089,13 @@
   </w:style>
   <w:style w:type="character" w:customStyle="1" w:styleId="apple-converted-space">
     <w:name w:val="apple-converted-space"/>
-    <w:basedOn w:val="a0"/>
+    <w:basedOn w:val="DefaultParagraphFont"/>
     <w:rsid w:val="009472F3"/>
   </w:style>
-  <w:style w:type="paragraph" w:styleId="a6">
+  <w:style w:type="paragraph" w:styleId="BalloonText">
     <w:name w:val="Balloon Text"/>
-    <w:basedOn w:val="a"/>
-    <w:link w:val="a7"/>
+    <w:basedOn w:val="Normal"/>
+    <w:link w:val="BalloonTextChar"/>
     <w:uiPriority w:val="99"/>
     <w:semiHidden/>
     <w:unhideWhenUsed/>
@@ -4034,10 +4109,10 @@
       <w:szCs w:val="18"/>
     </w:rPr>
   </w:style>
-  <w:style w:type="character" w:customStyle="1" w:styleId="a7">
-    <w:name w:val="Текст выноски Знак"/>
-    <w:basedOn w:val="a0"/>
-    <w:link w:val="a6"/>
+  <w:style w:type="character" w:customStyle="1" w:styleId="BalloonTextChar">
+    <w:name w:val="Balloon Text Char"/>
+    <w:basedOn w:val="DefaultParagraphFont"/>
+    <w:link w:val="BalloonText"/>
     <w:uiPriority w:val="99"/>
     <w:semiHidden/>
     <w:rsid w:val="00DB4A95"/>

</xml_diff>